<commit_message>
LA FE ES LO MÁS BONITO DEL MUNDO
</commit_message>
<xml_diff>
--- a/reports/Student #2/D04/D04 - Testing_Report_-_Student2.docx
+++ b/reports/Student #2/D04/D04 - Testing_Report_-_Student2.docx
@@ -5255,13 +5255,7 @@
         <w:ind w:right="40"/>
       </w:pPr>
       <w:r>
-        <w:t>- Casos de prueba positivos: Listar los registros de un progreso existente en un contrato</w:t>
-      </w:r>
-      <w:r>
-        <w:t xml:space="preserve"> </w:t>
-      </w:r>
-      <w:r>
-        <w:t>existente, publicado y siendo el cliente que lo posee</w:t>
+        <w:t>- Casos de prueba positivos: Listar los registros de un progreso existente en un contrato existente, publicado y siendo el cliente que lo posee</w:t>
       </w:r>
     </w:p>
     <w:p>
@@ -8098,6 +8092,324 @@
     </w:p>
     <w:p>
       <w:pPr>
+        <w:rPr>
+          <w:b/>
+          <w:bCs/>
+          <w:sz w:val="32"/>
+          <w:szCs w:val="32"/>
+        </w:rPr>
+      </w:pPr>
+      <w:r>
+        <w:rPr>
+          <w:b/>
+          <w:bCs/>
+          <w:sz w:val="32"/>
+          <w:szCs w:val="32"/>
+        </w:rPr>
+        <w:t>Cobertur</w:t>
+      </w:r>
+      <w:r>
+        <w:rPr>
+          <w:b/>
+          <w:bCs/>
+          <w:sz w:val="32"/>
+          <w:szCs w:val="32"/>
+        </w:rPr>
+        <w:t>a</w:t>
+      </w:r>
+      <w:r>
+        <w:rPr>
+          <w:b/>
+          <w:bCs/>
+          <w:sz w:val="32"/>
+          <w:szCs w:val="32"/>
+        </w:rPr>
+        <w:t>:</w:t>
+      </w:r>
+    </w:p>
+    <w:p>
+      <w:r>
+        <w:t xml:space="preserve">A continuación, se muestran todos los porcentajes de cobertura obtenidas en </w:t>
+      </w:r>
+      <w:proofErr w:type="gramStart"/>
+      <w:r>
+        <w:t>todo los servicios</w:t>
+      </w:r>
+      <w:proofErr w:type="gramEnd"/>
+      <w:r>
+        <w:t xml:space="preserve"> de la clase </w:t>
+      </w:r>
+      <w:proofErr w:type="spellStart"/>
+      <w:r>
+        <w:t>Contract</w:t>
+      </w:r>
+      <w:proofErr w:type="spellEnd"/>
+      <w:r>
+        <w:t>:</w:t>
+      </w:r>
+    </w:p>
+    <w:p/>
+    <w:p>
+      <w:r>
+        <w:drawing>
+          <wp:inline distT="0" distB="0" distL="0" distR="0" wp14:anchorId="20562394" wp14:editId="172A4D5F">
+            <wp:extent cx="2476500" cy="1218491"/>
+            <wp:effectExtent l="0" t="0" r="0" b="1270"/>
+            <wp:docPr id="1199240222" name="Picture 1" descr="A screenshot of a computer&#10;&#10;Description automatically generated"/>
+            <wp:cNvGraphicFramePr>
+              <a:graphicFrameLocks xmlns:a="http://schemas.openxmlformats.org/drawingml/2006/main" noChangeAspect="1"/>
+            </wp:cNvGraphicFramePr>
+            <a:graphic xmlns:a="http://schemas.openxmlformats.org/drawingml/2006/main">
+              <a:graphicData uri="http://schemas.openxmlformats.org/drawingml/2006/picture">
+                <pic:pic xmlns:pic="http://schemas.openxmlformats.org/drawingml/2006/picture">
+                  <pic:nvPicPr>
+                    <pic:cNvPr id="1199240222" name="Picture 1" descr="A screenshot of a computer&#10;&#10;Description automatically generated"/>
+                    <pic:cNvPicPr/>
+                  </pic:nvPicPr>
+                  <pic:blipFill>
+                    <a:blip r:embed="rId20"/>
+                    <a:stretch>
+                      <a:fillRect/>
+                    </a:stretch>
+                  </pic:blipFill>
+                  <pic:spPr>
+                    <a:xfrm>
+                      <a:off x="0" y="0"/>
+                      <a:ext cx="2485898" cy="1223115"/>
+                    </a:xfrm>
+                    <a:prstGeom prst="rect">
+                      <a:avLst/>
+                    </a:prstGeom>
+                  </pic:spPr>
+                </pic:pic>
+              </a:graphicData>
+            </a:graphic>
+          </wp:inline>
+        </w:drawing>
+      </w:r>
+    </w:p>
+    <w:p/>
+    <w:p>
+      <w:r>
+        <w:t xml:space="preserve">A continuación, se muestran todos los porcentajes de cobertura obtenidas en </w:t>
+      </w:r>
+      <w:proofErr w:type="gramStart"/>
+      <w:r>
+        <w:t>todo los servicios</w:t>
+      </w:r>
+      <w:proofErr w:type="gramEnd"/>
+      <w:r>
+        <w:t xml:space="preserve"> de la clase </w:t>
+      </w:r>
+      <w:proofErr w:type="spellStart"/>
+      <w:r>
+        <w:t>ProgressLogs</w:t>
+      </w:r>
+      <w:proofErr w:type="spellEnd"/>
+      <w:r>
+        <w:t>:</w:t>
+      </w:r>
+    </w:p>
+    <w:p/>
+    <w:p>
+      <w:r>
+        <w:drawing>
+          <wp:inline distT="0" distB="0" distL="0" distR="0" wp14:anchorId="44A385F8" wp14:editId="07FA6F1E">
+            <wp:extent cx="3253740" cy="1280649"/>
+            <wp:effectExtent l="0" t="0" r="3810" b="0"/>
+            <wp:docPr id="719731071" name="Picture 1" descr="A screenshot of a computer&#10;&#10;Description automatically generated"/>
+            <wp:cNvGraphicFramePr>
+              <a:graphicFrameLocks xmlns:a="http://schemas.openxmlformats.org/drawingml/2006/main" noChangeAspect="1"/>
+            </wp:cNvGraphicFramePr>
+            <a:graphic xmlns:a="http://schemas.openxmlformats.org/drawingml/2006/main">
+              <a:graphicData uri="http://schemas.openxmlformats.org/drawingml/2006/picture">
+                <pic:pic xmlns:pic="http://schemas.openxmlformats.org/drawingml/2006/picture">
+                  <pic:nvPicPr>
+                    <pic:cNvPr id="719731071" name="Picture 1" descr="A screenshot of a computer&#10;&#10;Description automatically generated"/>
+                    <pic:cNvPicPr/>
+                  </pic:nvPicPr>
+                  <pic:blipFill>
+                    <a:blip r:embed="rId21"/>
+                    <a:stretch>
+                      <a:fillRect/>
+                    </a:stretch>
+                  </pic:blipFill>
+                  <pic:spPr>
+                    <a:xfrm>
+                      <a:off x="0" y="0"/>
+                      <a:ext cx="3264644" cy="1284941"/>
+                    </a:xfrm>
+                    <a:prstGeom prst="rect">
+                      <a:avLst/>
+                    </a:prstGeom>
+                  </pic:spPr>
+                </pic:pic>
+              </a:graphicData>
+            </a:graphic>
+          </wp:inline>
+        </w:drawing>
+      </w:r>
+    </w:p>
+    <w:p/>
+    <w:p>
+      <w:r>
+        <w:t>Análisis de rendimiento:</w:t>
+      </w:r>
+    </w:p>
+    <w:p/>
+    <w:p>
+      <w:r>
+        <w:t xml:space="preserve">Tras la ejecución de los </w:t>
+      </w:r>
+      <w:proofErr w:type="spellStart"/>
+      <w:r>
+        <w:t>tests</w:t>
+      </w:r>
+      <w:proofErr w:type="spellEnd"/>
+      <w:r>
+        <w:t>, y con los datos recopilados sobre las peticiones realizadas en los mismos,</w:t>
+      </w:r>
+      <w:r>
+        <w:t xml:space="preserve"> </w:t>
+      </w:r>
+      <w:r>
+        <w:t xml:space="preserve">se </w:t>
+      </w:r>
+      <w:r>
+        <w:t>llevó</w:t>
+      </w:r>
+      <w:r>
+        <w:t xml:space="preserve"> a cabo un análisis de lo</w:t>
+      </w:r>
+      <w:r>
+        <w:t>s</w:t>
+      </w:r>
+      <w:r>
+        <w:t xml:space="preserve"> resultados obtenidos en cuanto al rendimiento de la aplicación</w:t>
+      </w:r>
+      <w:r>
+        <w:t xml:space="preserve">, </w:t>
+      </w:r>
+      <w:r>
+        <w:t>tomando como referencia el tiempo de respuesta de los servicios, centrándonos en los servicios de las</w:t>
+      </w:r>
+    </w:p>
+    <w:p>
+      <w:r>
+        <w:t xml:space="preserve">clases </w:t>
+      </w:r>
+      <w:proofErr w:type="spellStart"/>
+      <w:r>
+        <w:t>Contract</w:t>
+      </w:r>
+      <w:proofErr w:type="spellEnd"/>
+      <w:r>
+        <w:t xml:space="preserve"> y </w:t>
+      </w:r>
+      <w:proofErr w:type="spellStart"/>
+      <w:r>
+        <w:t>ProgressLog</w:t>
+      </w:r>
+      <w:proofErr w:type="spellEnd"/>
+      <w:r>
+        <w:t xml:space="preserve">. A </w:t>
+      </w:r>
+      <w:r>
+        <w:t>continuación,</w:t>
+      </w:r>
+      <w:r>
+        <w:t xml:space="preserve"> se muestran los datos del promedio de cada petición,</w:t>
+      </w:r>
+    </w:p>
+    <w:p>
+      <w:r>
+        <w:t>aunque para mayor claridad también se proporciona una gráfica de barras:</w:t>
+      </w:r>
+    </w:p>
+    <w:p/>
+    <w:p>
+      <w:r>
+        <w:drawing>
+          <wp:inline distT="0" distB="0" distL="0" distR="0" wp14:anchorId="61F943BA" wp14:editId="144606E8">
+            <wp:extent cx="4417965" cy="2743200"/>
+            <wp:effectExtent l="0" t="0" r="1905" b="0"/>
+            <wp:docPr id="1753804800" name="Picture 1" descr="A screenshot of a computer&#10;&#10;Description automatically generated"/>
+            <wp:cNvGraphicFramePr>
+              <a:graphicFrameLocks xmlns:a="http://schemas.openxmlformats.org/drawingml/2006/main" noChangeAspect="1"/>
+            </wp:cNvGraphicFramePr>
+            <a:graphic xmlns:a="http://schemas.openxmlformats.org/drawingml/2006/main">
+              <a:graphicData uri="http://schemas.openxmlformats.org/drawingml/2006/picture">
+                <pic:pic xmlns:pic="http://schemas.openxmlformats.org/drawingml/2006/picture">
+                  <pic:nvPicPr>
+                    <pic:cNvPr id="1753804800" name="Picture 1" descr="A screenshot of a computer&#10;&#10;Description automatically generated"/>
+                    <pic:cNvPicPr/>
+                  </pic:nvPicPr>
+                  <pic:blipFill>
+                    <a:blip r:embed="rId22"/>
+                    <a:stretch>
+                      <a:fillRect/>
+                    </a:stretch>
+                  </pic:blipFill>
+                  <pic:spPr>
+                    <a:xfrm>
+                      <a:off x="0" y="0"/>
+                      <a:ext cx="4420342" cy="2744676"/>
+                    </a:xfrm>
+                    <a:prstGeom prst="rect">
+                      <a:avLst/>
+                    </a:prstGeom>
+                  </pic:spPr>
+                </pic:pic>
+              </a:graphicData>
+            </a:graphic>
+          </wp:inline>
+        </w:drawing>
+      </w:r>
+    </w:p>
+    <w:p/>
+    <w:p/>
+    <w:p>
+      <w:r>
+        <w:drawing>
+          <wp:inline distT="0" distB="0" distL="0" distR="0" wp14:anchorId="16B4BD2D" wp14:editId="378F770A">
+            <wp:extent cx="5718810" cy="3408045"/>
+            <wp:effectExtent l="0" t="0" r="0" b="1905"/>
+            <wp:docPr id="709683120" name="Picture 1" descr="A graph with orange and white text&#10;&#10;Description automatically generated"/>
+            <wp:cNvGraphicFramePr>
+              <a:graphicFrameLocks xmlns:a="http://schemas.openxmlformats.org/drawingml/2006/main" noChangeAspect="1"/>
+            </wp:cNvGraphicFramePr>
+            <a:graphic xmlns:a="http://schemas.openxmlformats.org/drawingml/2006/main">
+              <a:graphicData uri="http://schemas.openxmlformats.org/drawingml/2006/picture">
+                <pic:pic xmlns:pic="http://schemas.openxmlformats.org/drawingml/2006/picture">
+                  <pic:nvPicPr>
+                    <pic:cNvPr id="709683120" name="Picture 1" descr="A graph with orange and white text&#10;&#10;Description automatically generated"/>
+                    <pic:cNvPicPr/>
+                  </pic:nvPicPr>
+                  <pic:blipFill>
+                    <a:blip r:embed="rId23"/>
+                    <a:stretch>
+                      <a:fillRect/>
+                    </a:stretch>
+                  </pic:blipFill>
+                  <pic:spPr>
+                    <a:xfrm>
+                      <a:off x="0" y="0"/>
+                      <a:ext cx="5718810" cy="3408045"/>
+                    </a:xfrm>
+                    <a:prstGeom prst="rect">
+                      <a:avLst/>
+                    </a:prstGeom>
+                  </pic:spPr>
+                </pic:pic>
+              </a:graphicData>
+            </a:graphic>
+          </wp:inline>
+        </w:drawing>
+      </w:r>
+    </w:p>
+    <w:p/>
+    <w:p>
+      <w:pPr>
         <w:pStyle w:val="Heading1"/>
         <w:ind w:left="-5"/>
         <w:rPr>
@@ -8210,12 +8522,12 @@
       </w:r>
     </w:p>
     <w:sectPr>
-      <w:headerReference w:type="even" r:id="rId20"/>
-      <w:headerReference w:type="default" r:id="rId21"/>
-      <w:footerReference w:type="even" r:id="rId22"/>
-      <w:footerReference w:type="default" r:id="rId23"/>
-      <w:headerReference w:type="first" r:id="rId24"/>
-      <w:footerReference w:type="first" r:id="rId25"/>
+      <w:headerReference w:type="even" r:id="rId24"/>
+      <w:headerReference w:type="default" r:id="rId25"/>
+      <w:footerReference w:type="even" r:id="rId26"/>
+      <w:footerReference w:type="default" r:id="rId27"/>
+      <w:headerReference w:type="first" r:id="rId28"/>
+      <w:footerReference w:type="first" r:id="rId29"/>
       <w:pgSz w:w="11920" w:h="16840"/>
       <w:pgMar w:top="1470" w:right="1474" w:bottom="1541" w:left="1440" w:header="766" w:footer="753" w:gutter="0"/>
       <w:cols w:space="720"/>
@@ -8523,7 +8835,7 @@
         </mc:Choice>
         <mc:Fallback>
           <w:pict>
-            <v:group w14:anchorId="10F62AE9" id="Group 38865" o:spid="_x0000_s1026" style="position:absolute;margin-left:1in;margin-top:87.5pt;width:451pt;height:1pt;z-index:251658240;mso-position-horizontal-relative:page;mso-position-vertical-relative:page" coordsize="57277,127" o:gfxdata="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">
+            <v:group w14:anchorId="20026BAB" id="Group 38865" o:spid="_x0000_s1026" style="position:absolute;margin-left:1in;margin-top:87.5pt;width:451pt;height:1pt;z-index:251658240;mso-position-horizontal-relative:page;mso-position-vertical-relative:page" coordsize="57277,127" o:gfxdata="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">
               <v:shape id="Shape 38866" o:spid="_x0000_s1027" style="position:absolute;width:57277;height:0;visibility:visible;mso-wrap-style:square;v-text-anchor:top" coordsize="5727700,0" o:gfxdata="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" path="m,l5727700,e" filled="f" strokeweight="1pt">
                 <v:stroke miterlimit="83231f" joinstyle="miter"/>
                 <v:path arrowok="t" textboxrect="0,0,5727700,0"/>
@@ -8620,7 +8932,7 @@
         </mc:Choice>
         <mc:Fallback>
           <w:pict>
-            <v:group w14:anchorId="49F361DE" id="Group 38867" o:spid="_x0000_s1026" style="position:absolute;margin-left:1in;margin-top:111.5pt;width:451pt;height:1pt;z-index:251659264;mso-position-horizontal-relative:page;mso-position-vertical-relative:page" coordsize="57277,127" o:gfxdata="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">
+            <v:group w14:anchorId="65859CFA" id="Group 38867" o:spid="_x0000_s1026" style="position:absolute;margin-left:1in;margin-top:111.5pt;width:451pt;height:1pt;z-index:251659264;mso-position-horizontal-relative:page;mso-position-vertical-relative:page" coordsize="57277,127" o:gfxdata="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">
               <v:shape id="Shape 38868" o:spid="_x0000_s1027" style="position:absolute;width:57277;height:0;visibility:visible;mso-wrap-style:square;v-text-anchor:top" coordsize="5727700,0" o:gfxdata="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" path="m,l5727700,e" filled="f" strokeweight="1pt">
                 <v:stroke miterlimit="83231f" joinstyle="miter"/>
                 <v:path arrowok="t" textboxrect="0,0,5727700,0"/>
@@ -8834,7 +9146,7 @@
         </mc:Choice>
         <mc:Fallback>
           <w:pict>
-            <v:group w14:anchorId="4371B4ED" id="Group 38739" o:spid="_x0000_s1026" style="position:absolute;margin-left:1in;margin-top:87.5pt;width:451pt;height:1pt;z-index:251662336;mso-position-horizontal-relative:page;mso-position-vertical-relative:page" coordsize="57277,127" o:gfxdata="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">
+            <v:group w14:anchorId="4626F266" id="Group 38739" o:spid="_x0000_s1026" style="position:absolute;margin-left:1in;margin-top:87.5pt;width:451pt;height:1pt;z-index:251662336;mso-position-horizontal-relative:page;mso-position-vertical-relative:page" coordsize="57277,127" o:gfxdata="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">
               <v:shape id="Shape 38740" o:spid="_x0000_s1027" style="position:absolute;width:57277;height:0;visibility:visible;mso-wrap-style:square;v-text-anchor:top" coordsize="5727700,0" o:gfxdata="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" path="m,l5727700,e" filled="f" strokeweight="1pt">
                 <v:stroke miterlimit="83231f" joinstyle="miter"/>
                 <v:path arrowok="t" textboxrect="0,0,5727700,0"/>
@@ -8931,7 +9243,7 @@
         </mc:Choice>
         <mc:Fallback>
           <w:pict>
-            <v:group w14:anchorId="0119A186" id="Group 38741" o:spid="_x0000_s1026" style="position:absolute;margin-left:1in;margin-top:111.5pt;width:451pt;height:1pt;z-index:251663360;mso-position-horizontal-relative:page;mso-position-vertical-relative:page" coordsize="57277,127" o:gfxdata="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">
+            <v:group w14:anchorId="707EA906" id="Group 38741" o:spid="_x0000_s1026" style="position:absolute;margin-left:1in;margin-top:111.5pt;width:451pt;height:1pt;z-index:251663360;mso-position-horizontal-relative:page;mso-position-vertical-relative:page" coordsize="57277,127" o:gfxdata="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">
               <v:shape id="Shape 38742" o:spid="_x0000_s1027" style="position:absolute;width:57277;height:0;visibility:visible;mso-wrap-style:square;v-text-anchor:top" coordsize="5727700,0" o:gfxdata="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" path="m,l5727700,e" filled="f" strokeweight="1pt">
                 <v:stroke miterlimit="83231f" joinstyle="miter"/>
                 <v:path arrowok="t" textboxrect="0,0,5727700,0"/>

</xml_diff>